<commit_message>
Entrega final reto 3 - alejandra
</commit_message>
<xml_diff>
--- a/Docs/Análisis de resultados reto 3.docx
+++ b/Docs/Análisis de resultados reto 3.docx
@@ -51,27 +51,7 @@
           <w:szCs w:val="24"/>
           <w:lang w:val="es-CO"/>
         </w:rPr>
-        <w:t xml:space="preserve"> -&gt; </w:t>
-      </w:r>
-      <w:proofErr w:type="spellStart"/>
-      <w:r>
-        <w:rPr>
-          <w:rFonts w:ascii="Arial" w:hAnsi="Arial" w:cs="Arial"/>
-          <w:sz w:val="24"/>
-          <w:szCs w:val="24"/>
-          <w:lang w:val="es-CO"/>
-        </w:rPr>
-        <w:t>req</w:t>
-      </w:r>
-      <w:proofErr w:type="spellEnd"/>
-      <w:r>
-        <w:rPr>
-          <w:rFonts w:ascii="Arial" w:hAnsi="Arial" w:cs="Arial"/>
-          <w:sz w:val="24"/>
-          <w:szCs w:val="24"/>
-          <w:lang w:val="es-CO"/>
-        </w:rPr>
-        <w:t>. 2</w:t>
+        <w:t xml:space="preserve"> -&gt; req. 2</w:t>
       </w:r>
     </w:p>
     <w:p>
@@ -138,19 +118,8 @@
           <w:szCs w:val="24"/>
           <w:lang w:val="es-CO"/>
         </w:rPr>
-        <w:t xml:space="preserve">Obed </w:t>
-      </w:r>
-      <w:proofErr w:type="spellStart"/>
-      <w:r>
-        <w:rPr>
-          <w:rFonts w:ascii="Arial" w:hAnsi="Arial" w:cs="Arial"/>
-          <w:sz w:val="24"/>
-          <w:szCs w:val="24"/>
-          <w:lang w:val="es-CO"/>
-        </w:rPr>
-        <w:t>Cobanzo</w:t>
-      </w:r>
-      <w:proofErr w:type="spellEnd"/>
+        <w:t>Obed Cobanzo</w:t>
+      </w:r>
     </w:p>
     <w:p>
       <w:pPr>
@@ -216,8 +185,85 @@
           <w:szCs w:val="24"/>
           <w:lang w:val="es-CO"/>
         </w:rPr>
+        <w:t>*las complejidades teóricas de tiempo y memoria se obtuvieron con el small</w:t>
+      </w:r>
+    </w:p>
+    <w:p>
+      <w:pPr>
+        <w:rPr>
+          <w:rFonts w:ascii="Arial" w:hAnsi="Arial" w:cs="Arial"/>
+          <w:sz w:val="24"/>
+          <w:szCs w:val="24"/>
+          <w:lang w:val="es-CO"/>
+        </w:rPr>
+      </w:pPr>
+    </w:p>
+    <w:p>
+      <w:pPr>
+        <w:rPr>
+          <w:rFonts w:ascii="Arial" w:hAnsi="Arial" w:cs="Arial"/>
+          <w:sz w:val="24"/>
+          <w:szCs w:val="24"/>
+          <w:u w:val="single"/>
+          <w:lang w:val="es-CO"/>
+        </w:rPr>
+      </w:pPr>
+      <w:r>
+        <w:rPr>
+          <w:rFonts w:ascii="Arial" w:hAnsi="Arial" w:cs="Arial"/>
+          <w:sz w:val="24"/>
+          <w:szCs w:val="24"/>
+          <w:u w:val="single"/>
+          <w:lang w:val="es-CO"/>
+        </w:rPr>
+        <w:t>Carga de datos</w:t>
+      </w:r>
+    </w:p>
+    <w:p>
+      <w:pPr>
+        <w:rPr>
+          <w:rFonts w:ascii="Arial" w:hAnsi="Arial" w:cs="Arial"/>
+          <w:sz w:val="24"/>
+          <w:szCs w:val="24"/>
+          <w:lang w:val="es-CO"/>
+        </w:rPr>
+      </w:pPr>
+      <w:r>
+        <w:rPr>
+          <w:rFonts w:ascii="Arial" w:hAnsi="Arial" w:cs="Arial"/>
+          <w:sz w:val="24"/>
+          <w:szCs w:val="24"/>
+          <w:lang w:val="es-CO"/>
+        </w:rPr>
         <w:t>Complejidad de tiempo:</w:t>
       </w:r>
+      <w:r>
+        <w:rPr>
+          <w:rFonts w:ascii="Arial" w:hAnsi="Arial" w:cs="Arial"/>
+          <w:sz w:val="24"/>
+          <w:szCs w:val="24"/>
+          <w:lang w:val="es-CO"/>
+        </w:rPr>
+        <w:t xml:space="preserve"> </w:t>
+      </w:r>
+      <w:r>
+        <w:rPr>
+          <w:rFonts w:ascii="Arial" w:hAnsi="Arial" w:cs="Arial"/>
+          <w:sz w:val="24"/>
+          <w:szCs w:val="24"/>
+          <w:lang w:val="es-CO"/>
+        </w:rPr>
+        <w:t>16872.981</w:t>
+      </w:r>
+      <w:r>
+        <w:rPr>
+          <w:rFonts w:ascii="Arial" w:hAnsi="Arial" w:cs="Arial"/>
+          <w:sz w:val="24"/>
+          <w:szCs w:val="24"/>
+          <w:lang w:val="es-CO"/>
+        </w:rPr>
+        <w:t xml:space="preserve"> ms</w:t>
+      </w:r>
     </w:p>
     <w:p>
       <w:pPr>
@@ -237,16 +283,71 @@
         </w:rPr>
         <w:t>Complejidad de memoria:</w:t>
       </w:r>
-    </w:p>
-    <w:p>
-      <w:pPr>
-        <w:rPr>
-          <w:rFonts w:ascii="Arial" w:hAnsi="Arial" w:cs="Arial"/>
-          <w:sz w:val="24"/>
-          <w:szCs w:val="24"/>
-          <w:lang w:val="es-CO"/>
-        </w:rPr>
-      </w:pPr>
+      <w:r>
+        <w:rPr>
+          <w:rFonts w:ascii="Arial" w:hAnsi="Arial" w:cs="Arial"/>
+          <w:sz w:val="24"/>
+          <w:szCs w:val="24"/>
+          <w:lang w:val="es-CO"/>
+        </w:rPr>
+        <w:t xml:space="preserve"> </w:t>
+      </w:r>
+      <w:r>
+        <w:rPr>
+          <w:rFonts w:ascii="Arial" w:hAnsi="Arial" w:cs="Arial"/>
+          <w:sz w:val="24"/>
+          <w:szCs w:val="24"/>
+          <w:lang w:val="es-CO"/>
+        </w:rPr>
+        <w:t>160793.050</w:t>
+      </w:r>
+      <w:r>
+        <w:rPr>
+          <w:rFonts w:ascii="Arial" w:hAnsi="Arial" w:cs="Arial"/>
+          <w:sz w:val="24"/>
+          <w:szCs w:val="24"/>
+          <w:lang w:val="es-CO"/>
+        </w:rPr>
+        <w:t xml:space="preserve"> kb</w:t>
+      </w:r>
+    </w:p>
+    <w:p>
+      <w:pPr>
+        <w:rPr>
+          <w:rFonts w:ascii="Arial" w:hAnsi="Arial" w:cs="Arial"/>
+          <w:sz w:val="24"/>
+          <w:szCs w:val="24"/>
+          <w:lang w:val="es-CO"/>
+        </w:rPr>
+      </w:pPr>
+    </w:p>
+    <w:p>
+      <w:pPr>
+        <w:rPr>
+          <w:rFonts w:ascii="Arial" w:hAnsi="Arial" w:cs="Arial"/>
+          <w:sz w:val="24"/>
+          <w:szCs w:val="24"/>
+          <w:lang w:val="es-CO"/>
+        </w:rPr>
+      </w:pPr>
+      <w:r>
+        <w:rPr>
+          <w:rFonts w:ascii="Arial" w:hAnsi="Arial" w:cs="Arial"/>
+          <w:sz w:val="24"/>
+          <w:szCs w:val="24"/>
+          <w:lang w:val="es-CO"/>
+        </w:rPr>
+        <w:t>-</w:t>
+      </w:r>
+      <w:r>
+        <w:rPr>
+          <w:rFonts w:ascii="Arial" w:hAnsi="Arial" w:cs="Arial"/>
+          <w:sz w:val="24"/>
+          <w:szCs w:val="24"/>
+          <w:lang w:val="es-CO"/>
+        </w:rPr>
+        <w:t>La complejidad espacial de los árboles balanceados se define de acuerdo con su altura, la cual corresponde a O(logN)</w:t>
+      </w:r>
     </w:p>
     <w:p>
       <w:pPr>
@@ -291,10 +392,12 @@
       <w:r>
         <w:rPr>
           <w:rFonts w:ascii="Arial" w:hAnsi="Arial" w:cs="Arial"/>
-          <w:sz w:val="24"/>
-          <w:szCs w:val="24"/>
-          <w:lang w:val="es-CO"/>
-        </w:rPr>
+          <w:noProof/>
+          <w:sz w:val="24"/>
+          <w:szCs w:val="24"/>
+          <w:lang w:val="es-CO"/>
+        </w:rPr>
+        <w:lastRenderedPageBreak/>
         <w:drawing>
           <wp:inline distT="0" distB="0" distL="0" distR="0" wp14:anchorId="23520BFC" wp14:editId="728641F0">
             <wp:extent cx="5612130" cy="3001010"/>
@@ -423,9 +526,35 @@
           <w:szCs w:val="24"/>
           <w:lang w:val="es-CO"/>
         </w:rPr>
-        <w:lastRenderedPageBreak/>
         <w:t>Complejidad de tiempo:</w:t>
       </w:r>
+      <w:r>
+        <w:rPr>
+          <w:rFonts w:ascii="Arial" w:hAnsi="Arial" w:cs="Arial"/>
+          <w:sz w:val="24"/>
+          <w:szCs w:val="24"/>
+          <w:lang w:val="es-CO"/>
+        </w:rPr>
+        <w:t xml:space="preserve"> </w:t>
+      </w:r>
+      <w:r>
+        <w:rPr>
+          <w:rFonts w:ascii="Arial" w:hAnsi="Arial" w:cs="Arial"/>
+          <w:sz w:val="24"/>
+          <w:szCs w:val="24"/>
+          <w:lang w:val="es-CO"/>
+        </w:rPr>
+        <w:t>958.924</w:t>
+      </w:r>
+      <w:r>
+        <w:rPr>
+          <w:rFonts w:ascii="Arial" w:hAnsi="Arial" w:cs="Arial"/>
+          <w:sz w:val="24"/>
+          <w:szCs w:val="24"/>
+          <w:lang w:val="es-CO"/>
+        </w:rPr>
+        <w:t xml:space="preserve"> ms</w:t>
+      </w:r>
     </w:p>
     <w:p>
       <w:pPr>
@@ -445,6 +574,33 @@
         </w:rPr>
         <w:t>Complejidad de memoria:</w:t>
       </w:r>
+      <w:r>
+        <w:rPr>
+          <w:rFonts w:ascii="Arial" w:hAnsi="Arial" w:cs="Arial"/>
+          <w:sz w:val="24"/>
+          <w:szCs w:val="24"/>
+          <w:lang w:val="es-CO"/>
+        </w:rPr>
+        <w:t xml:space="preserve"> </w:t>
+      </w:r>
+      <w:r>
+        <w:rPr>
+          <w:rFonts w:ascii="Arial" w:hAnsi="Arial" w:cs="Arial"/>
+          <w:sz w:val="24"/>
+          <w:szCs w:val="24"/>
+          <w:lang w:val="es-CO"/>
+        </w:rPr>
+        <w:t>5.868</w:t>
+      </w:r>
+      <w:r>
+        <w:rPr>
+          <w:rFonts w:ascii="Arial" w:hAnsi="Arial" w:cs="Arial"/>
+          <w:sz w:val="24"/>
+          <w:szCs w:val="24"/>
+          <w:lang w:val="es-CO"/>
+        </w:rPr>
+        <w:t xml:space="preserve"> kb</w:t>
+      </w:r>
     </w:p>
     <w:p>
       <w:pPr>
@@ -490,6 +646,7 @@
       <w:r>
         <w:rPr>
           <w:rFonts w:ascii="Arial" w:hAnsi="Arial" w:cs="Arial"/>
+          <w:noProof/>
           <w:sz w:val="24"/>
           <w:szCs w:val="24"/>
           <w:u w:val="single"/>
@@ -548,6 +705,7 @@
           <w:szCs w:val="24"/>
           <w:lang w:val="es-CO"/>
         </w:rPr>
+        <w:lastRenderedPageBreak/>
         <w:t>Complejidad temporal: O(N)</w:t>
       </w:r>
     </w:p>
@@ -598,6 +756,33 @@
         </w:rPr>
         <w:t>Complejidad de tiempo:</w:t>
       </w:r>
+      <w:r>
+        <w:rPr>
+          <w:rFonts w:ascii="Arial" w:hAnsi="Arial" w:cs="Arial"/>
+          <w:sz w:val="24"/>
+          <w:szCs w:val="24"/>
+          <w:lang w:val="es-CO"/>
+        </w:rPr>
+        <w:t xml:space="preserve"> </w:t>
+      </w:r>
+      <w:r>
+        <w:rPr>
+          <w:rFonts w:ascii="Arial" w:hAnsi="Arial" w:cs="Arial"/>
+          <w:sz w:val="24"/>
+          <w:szCs w:val="24"/>
+          <w:lang w:val="es-CO"/>
+        </w:rPr>
+        <w:t>1037.870</w:t>
+      </w:r>
+      <w:r>
+        <w:rPr>
+          <w:rFonts w:ascii="Arial" w:hAnsi="Arial" w:cs="Arial"/>
+          <w:sz w:val="24"/>
+          <w:szCs w:val="24"/>
+          <w:lang w:val="es-CO"/>
+        </w:rPr>
+        <w:t xml:space="preserve"> ms</w:t>
+      </w:r>
     </w:p>
     <w:p>
       <w:pPr>
@@ -617,6 +802,33 @@
         </w:rPr>
         <w:t>Complejidad de memoria:</w:t>
       </w:r>
+      <w:r>
+        <w:rPr>
+          <w:rFonts w:ascii="Arial" w:hAnsi="Arial" w:cs="Arial"/>
+          <w:sz w:val="24"/>
+          <w:szCs w:val="24"/>
+          <w:lang w:val="es-CO"/>
+        </w:rPr>
+        <w:t xml:space="preserve"> </w:t>
+      </w:r>
+      <w:r>
+        <w:rPr>
+          <w:rFonts w:ascii="Arial" w:hAnsi="Arial" w:cs="Arial"/>
+          <w:sz w:val="24"/>
+          <w:szCs w:val="24"/>
+          <w:lang w:val="es-CO"/>
+        </w:rPr>
+        <w:t>681.20</w:t>
+      </w:r>
+      <w:r>
+        <w:rPr>
+          <w:rFonts w:ascii="Arial" w:hAnsi="Arial" w:cs="Arial"/>
+          <w:sz w:val="24"/>
+          <w:szCs w:val="24"/>
+          <w:lang w:val="es-CO"/>
+        </w:rPr>
+        <w:t xml:space="preserve"> kb</w:t>
+      </w:r>
     </w:p>
     <w:p>
       <w:pPr>
@@ -662,12 +874,12 @@
       <w:r>
         <w:rPr>
           <w:rFonts w:ascii="Arial" w:hAnsi="Arial" w:cs="Arial"/>
+          <w:noProof/>
           <w:sz w:val="24"/>
           <w:szCs w:val="24"/>
           <w:u w:val="single"/>
           <w:lang w:val="es-CO"/>
         </w:rPr>
-        <w:lastRenderedPageBreak/>
         <w:drawing>
           <wp:inline distT="0" distB="0" distL="0" distR="0" wp14:anchorId="5F6D2294" wp14:editId="3D795961">
             <wp:extent cx="5612130" cy="2825115"/>
@@ -770,6 +982,33 @@
         </w:rPr>
         <w:t>Complejidad de tiempo:</w:t>
       </w:r>
+      <w:r>
+        <w:rPr>
+          <w:rFonts w:ascii="Arial" w:hAnsi="Arial" w:cs="Arial"/>
+          <w:sz w:val="24"/>
+          <w:szCs w:val="24"/>
+          <w:lang w:val="es-CO"/>
+        </w:rPr>
+        <w:t xml:space="preserve"> </w:t>
+      </w:r>
+      <w:r>
+        <w:rPr>
+          <w:rFonts w:ascii="Arial" w:hAnsi="Arial" w:cs="Arial"/>
+          <w:sz w:val="24"/>
+          <w:szCs w:val="24"/>
+          <w:lang w:val="es-CO"/>
+        </w:rPr>
+        <w:t>413.39</w:t>
+      </w:r>
+      <w:r>
+        <w:rPr>
+          <w:rFonts w:ascii="Arial" w:hAnsi="Arial" w:cs="Arial"/>
+          <w:sz w:val="24"/>
+          <w:szCs w:val="24"/>
+          <w:lang w:val="es-CO"/>
+        </w:rPr>
+        <w:t>5 ms</w:t>
+      </w:r>
     </w:p>
     <w:p>
       <w:pPr>
@@ -788,6 +1027,33 @@
           <w:lang w:val="es-CO"/>
         </w:rPr>
         <w:t>Complejidad de memoria:</w:t>
+      </w:r>
+      <w:r>
+        <w:rPr>
+          <w:rFonts w:ascii="Arial" w:hAnsi="Arial" w:cs="Arial"/>
+          <w:sz w:val="24"/>
+          <w:szCs w:val="24"/>
+          <w:lang w:val="es-CO"/>
+        </w:rPr>
+        <w:t xml:space="preserve"> </w:t>
+      </w:r>
+      <w:r>
+        <w:rPr>
+          <w:rFonts w:ascii="Arial" w:hAnsi="Arial" w:cs="Arial"/>
+          <w:sz w:val="24"/>
+          <w:szCs w:val="24"/>
+          <w:lang w:val="es-CO"/>
+        </w:rPr>
+        <w:t>0.17</w:t>
+      </w:r>
+      <w:r>
+        <w:rPr>
+          <w:rFonts w:ascii="Arial" w:hAnsi="Arial" w:cs="Arial"/>
+          <w:sz w:val="24"/>
+          <w:szCs w:val="24"/>
+          <w:lang w:val="es-CO"/>
+        </w:rPr>
+        <w:t>2 kb</w:t>
       </w:r>
     </w:p>
     <w:p>

</xml_diff>